<commit_message>
Deploy Expo web app and Flask backend
</commit_message>
<xml_diff>
--- a/bread_crumbs_notes.docx
+++ b/bread_crumbs_notes.docx
@@ -10,77 +10,84 @@
           <w:bCs/>
         </w:rPr>
       </w:pPr>
-      <w:proofErr w:type="gramStart"/>
       <w:r>
         <w:rPr>
           <w:b/>
           <w:bCs/>
         </w:rPr>
-        <w:t>Optimize</w:t>
-      </w:r>
-      <w:proofErr w:type="gramEnd"/>
-      <w:r>
+        <w:t>Optimize recipe quality is goal</w:t>
+      </w:r>
+    </w:p>
+    <w:p>
+      <w:r>
+        <w:t>Must deploy 2 web services on Redner, (1) for backend (</w:t>
+      </w:r>
+      <w:proofErr w:type="spellStart"/>
+      <w:r>
+        <w:t>RecipeGenerator</w:t>
+      </w:r>
+      <w:proofErr w:type="spellEnd"/>
+      <w:r>
+        <w:t>-API) and (2) another for the frontend (</w:t>
+      </w:r>
+      <w:proofErr w:type="spellStart"/>
+      <w:r>
+        <w:t>RecipeGnerator</w:t>
+      </w:r>
+      <w:proofErr w:type="spellEnd"/>
+      <w:r>
+        <w:t xml:space="preserve">). </w:t>
+      </w:r>
+    </w:p>
+    <w:p/>
+    <w:p>
+      <w:r>
+        <w:t>Replace your-secure-secret-key with a random, secure string (e.g., generate one using python -c "import secrets; print(</w:t>
+      </w:r>
+      <w:proofErr w:type="spellStart"/>
+      <w:r>
+        <w:t>secrets.token_hex</w:t>
+      </w:r>
+      <w:proofErr w:type="spellEnd"/>
+      <w:r>
+        <w:t>(16))").</w:t>
+      </w:r>
+    </w:p>
+    <w:p>
+      <w:r>
+        <w:t>1d4b23f8785c0a88020a65b633792b08</w:t>
+      </w:r>
+    </w:p>
+    <w:p/>
+    <w:p>
+      <w:pPr>
         <w:rPr>
           <w:b/>
           <w:bCs/>
         </w:rPr>
-        <w:t xml:space="preserve"> recipe quality is goal</w:t>
-      </w:r>
-    </w:p>
-    <w:p/>
-    <w:p>
-      <w:r>
-        <w:t>Replace your-secure-secret-key with a random, secure string (e.g., generate one using python -c "import secrets; print(</w:t>
-      </w:r>
-      <w:proofErr w:type="spellStart"/>
-      <w:proofErr w:type="gramStart"/>
-      <w:r>
-        <w:t>secrets.token</w:t>
-      </w:r>
-      <w:proofErr w:type="gramEnd"/>
-      <w:r>
-        <w:t>_</w:t>
-      </w:r>
-      <w:proofErr w:type="gramStart"/>
-      <w:r>
-        <w:t>hex</w:t>
-      </w:r>
-      <w:proofErr w:type="spellEnd"/>
-      <w:r>
-        <w:t>(16))</w:t>
-      </w:r>
-      <w:proofErr w:type="gramEnd"/>
-      <w:r>
-        <w:t>").</w:t>
-      </w:r>
-    </w:p>
-    <w:p>
-      <w:r>
-        <w:t>1d4b23f8785c0a88020a65b633792b08</w:t>
-      </w:r>
-    </w:p>
-    <w:p/>
-    <w:p>
-      <w:pPr>
+      </w:pPr>
+      <w:r>
         <w:rPr>
           <w:b/>
           <w:bCs/>
         </w:rPr>
-      </w:pPr>
+        <w:t>Start-local.bat and deploy.bat simplify local debugging and enhancement and deployment to Render.</w:t>
+      </w:r>
       <w:r>
         <w:rPr>
           <w:b/>
           <w:bCs/>
         </w:rPr>
-        <w:t>Start-local.bat and deploy.bat simplify local debugging and enhancement and deployment to Render.</w:t>
-      </w:r>
-      <w:r>
+        <w:t xml:space="preserve"> </w:t>
+      </w:r>
+    </w:p>
+    <w:p>
+      <w:pPr>
         <w:rPr>
           <w:b/>
           <w:bCs/>
         </w:rPr>
-        <w:t xml:space="preserve"> </w:t>
-      </w:r>
+      </w:pPr>
     </w:p>
     <w:p>
       <w:pPr>
@@ -89,60 +96,27 @@
           <w:bCs/>
         </w:rPr>
       </w:pPr>
-    </w:p>
-    <w:p>
-      <w:pPr>
+      <w:r>
         <w:rPr>
           <w:b/>
           <w:bCs/>
         </w:rPr>
-      </w:pPr>
-      <w:r>
+        <w:t>Deploy.bat doesn’t fully work…..stops before git commands.</w:t>
+      </w:r>
+    </w:p>
+    <w:p>
+      <w:pPr>
         <w:rPr>
           <w:b/>
           <w:bCs/>
         </w:rPr>
-        <w:t>Deploy.bat doesn’t fully work</w:t>
-      </w:r>
-      <w:proofErr w:type="gramStart"/>
+      </w:pPr>
       <w:r>
         <w:rPr>
           <w:b/>
           <w:bCs/>
         </w:rPr>
-        <w:t>…..</w:t>
-      </w:r>
-      <w:proofErr w:type="gramEnd"/>
-      <w:r>
-        <w:rPr>
-          <w:b/>
-          <w:bCs/>
-        </w:rPr>
-        <w:t>stops before git commands.</w:t>
-      </w:r>
-    </w:p>
-    <w:p>
-      <w:pPr>
-        <w:rPr>
-          <w:b/>
-          <w:bCs/>
-        </w:rPr>
-      </w:pPr>
-      <w:proofErr w:type="gramStart"/>
-      <w:r>
-        <w:rPr>
-          <w:b/>
-          <w:bCs/>
-        </w:rPr>
-        <w:t>Last</w:t>
-      </w:r>
-      <w:proofErr w:type="gramEnd"/>
-      <w:r>
-        <w:rPr>
-          <w:b/>
-          <w:bCs/>
-        </w:rPr>
-        <w:t xml:space="preserve"> step is Render hosting</w:t>
+        <w:t>Last step is Render hosting</w:t>
       </w:r>
     </w:p>
     <w:p/>
@@ -175,31 +149,7 @@
     <w:p/>
     <w:p>
       <w:r>
-        <w:t xml:space="preserve">There </w:t>
-      </w:r>
-      <w:proofErr w:type="gramStart"/>
-      <w:r>
-        <w:t>is</w:t>
-      </w:r>
-      <w:proofErr w:type="gramEnd"/>
-      <w:r>
-        <w:t xml:space="preserve"> 2 </w:t>
-      </w:r>
-      <w:proofErr w:type="gramStart"/>
-      <w:r>
-        <w:t>render website</w:t>
-      </w:r>
-      <w:proofErr w:type="gramEnd"/>
-      <w:r>
-        <w:t xml:space="preserve"> projects, for front and back ends.  It’s way complex…  </w:t>
-      </w:r>
-      <w:proofErr w:type="gramStart"/>
-      <w:r>
-        <w:t>can</w:t>
-      </w:r>
-      <w:proofErr w:type="gramEnd"/>
-      <w:r>
-        <w:t xml:space="preserve"> it be simplified?</w:t>
+        <w:t>There is 2 render website projects, for front and back ends.  It’s way complex…  can it be simplified?</w:t>
       </w:r>
     </w:p>
     <w:p>
@@ -232,40 +182,6 @@
       </w:r>
       <w:r>
         <w:t xml:space="preserve"> app.py                   # Backend: Main Flask app</w:t>
-      </w:r>
-    </w:p>
-    <w:p>
-      <w:r>
-        <w:rPr>
-          <w:rFonts w:ascii="MS Gothic" w:eastAsia="MS Gothic" w:hAnsi="MS Gothic" w:cs="MS Gothic" w:hint="eastAsia"/>
-        </w:rPr>
-        <w:t>├</w:t>
-      </w:r>
-      <w:r>
-        <w:rPr>
-          <w:rFonts w:ascii="Aptos" w:hAnsi="Aptos" w:cs="Aptos"/>
-        </w:rPr>
-        <w:t>──</w:t>
-      </w:r>
-      <w:r>
-        <w:t xml:space="preserve"> recipes_data.py          # Backend: Recipes and flavor pairs</w:t>
-      </w:r>
-    </w:p>
-    <w:p>
-      <w:r>
-        <w:rPr>
-          <w:rFonts w:ascii="MS Gothic" w:eastAsia="MS Gothic" w:hAnsi="MS Gothic" w:cs="MS Gothic" w:hint="eastAsia"/>
-        </w:rPr>
-        <w:t>├</w:t>
-      </w:r>
-      <w:r>
-        <w:rPr>
-          <w:rFonts w:ascii="Aptos" w:hAnsi="Aptos" w:cs="Aptos"/>
-        </w:rPr>
-        <w:t>──</w:t>
-      </w:r>
-      <w:r>
-        <w:t xml:space="preserve"> recipe_generator.py      # Backend: Recipe generation logic</w:t>
       </w:r>
     </w:p>
     <w:p>
@@ -283,6 +199,40 @@
         <w:t>──</w:t>
       </w:r>
       <w:r>
+        <w:t xml:space="preserve"> recipes_data.py          # Backend: Recipes and flavor pairs</w:t>
+      </w:r>
+    </w:p>
+    <w:p>
+      <w:r>
+        <w:rPr>
+          <w:rFonts w:ascii="MS Gothic" w:eastAsia="MS Gothic" w:hAnsi="MS Gothic" w:cs="MS Gothic" w:hint="eastAsia"/>
+        </w:rPr>
+        <w:t>├</w:t>
+      </w:r>
+      <w:r>
+        <w:rPr>
+          <w:rFonts w:ascii="Aptos" w:hAnsi="Aptos" w:cs="Aptos"/>
+        </w:rPr>
+        <w:t>──</w:t>
+      </w:r>
+      <w:r>
+        <w:t xml:space="preserve"> recipe_generator.py      # Backend: Recipe generation logic</w:t>
+      </w:r>
+    </w:p>
+    <w:p>
+      <w:r>
+        <w:rPr>
+          <w:rFonts w:ascii="MS Gothic" w:eastAsia="MS Gothic" w:hAnsi="MS Gothic" w:cs="MS Gothic" w:hint="eastAsia"/>
+        </w:rPr>
+        <w:t>├</w:t>
+      </w:r>
+      <w:r>
+        <w:rPr>
+          <w:rFonts w:ascii="Aptos" w:hAnsi="Aptos" w:cs="Aptos"/>
+        </w:rPr>
+        <w:t>──</w:t>
+      </w:r>
+      <w:r>
         <w:t xml:space="preserve"> helpers.py               # Backend: Utilities</w:t>
       </w:r>
     </w:p>
@@ -489,17 +439,12 @@
         <w:t xml:space="preserve"> </w:t>
       </w:r>
       <w:proofErr w:type="spellStart"/>
-      <w:proofErr w:type="gramStart"/>
       <w:r>
         <w:t>useFavorites.ts</w:t>
       </w:r>
       <w:proofErr w:type="spellEnd"/>
       <w:r>
-        <w:t xml:space="preserve">  #</w:t>
-      </w:r>
-      <w:proofErr w:type="gramEnd"/>
-      <w:r>
-        <w:t xml:space="preserve"> Favorites management</w:t>
+        <w:t xml:space="preserve">  # Favorites management</w:t>
       </w:r>
     </w:p>
     <w:p>

</xml_diff>

<commit_message>
Prepare for Render deployment: backend and frontend
</commit_message>
<xml_diff>
--- a/bread_crumbs_notes.docx
+++ b/bread_crumbs_notes.docx
@@ -2,92 +2,84 @@
 <file path=word/document.xml><?xml version="1.0" encoding="utf-8"?>
 <w:document xmlns:wpc="http://schemas.microsoft.com/office/word/2010/wordprocessingCanvas" xmlns:cx="http://schemas.microsoft.com/office/drawing/2014/chartex" xmlns:cx1="http://schemas.microsoft.com/office/drawing/2015/9/8/chartex" xmlns:cx2="http://schemas.microsoft.com/office/drawing/2015/10/21/chartex" xmlns:cx3="http://schemas.microsoft.com/office/drawing/2016/5/9/chartex" xmlns:cx4="http://schemas.microsoft.com/office/drawing/2016/5/10/chartex" xmlns:cx5="http://schemas.microsoft.com/office/drawing/2016/5/11/chartex" xmlns:cx6="http://schemas.microsoft.com/office/drawing/2016/5/12/chartex" xmlns:cx7="http://schemas.microsoft.com/office/drawing/2016/5/13/chartex" xmlns:cx8="http://schemas.microsoft.com/office/drawing/2016/5/14/chartex" xmlns:mc="http://schemas.openxmlformats.org/markup-compatibility/2006" xmlns:aink="http://schemas.microsoft.com/office/drawing/2016/ink" xmlns:am3d="http://schemas.microsoft.com/office/drawing/2017/model3d" xmlns:o="urn:schemas-microsoft-com:office:office" xmlns:oel="http://schemas.microsoft.com/office/2019/extlst" xmlns:r="http://schemas.openxmlformats.org/officeDocument/2006/relationships" xmlns:m="http://schemas.openxmlformats.org/officeDocument/2006/math" xmlns:v="urn:schemas-microsoft-com:vml" xmlns:wp14="http://schemas.microsoft.com/office/word/2010/wordprocessingDrawing" xmlns:wp="http://schemas.openxmlformats.org/drawingml/2006/wordprocessingDrawing" xmlns:w10="urn:schemas-microsoft-com:office:word" xmlns:w="http://schemas.openxmlformats.org/wordprocessingml/2006/main" xmlns:w14="http://schemas.microsoft.com/office/word/2010/wordml" xmlns:w15="http://schemas.microsoft.com/office/word/2012/wordml" xmlns:w16cex="http://schemas.microsoft.com/office/word/2018/wordml/cex" xmlns:w16cid="http://schemas.microsoft.com/office/word/2016/wordml/cid" xmlns:w16="http://schemas.microsoft.com/office/word/2018/wordml" xmlns:w16du="http://schemas.microsoft.com/office/word/2023/wordml/word16du" xmlns:w16sdtdh="http://schemas.microsoft.com/office/word/2020/wordml/sdtdatahash" xmlns:w16sdtfl="http://schemas.microsoft.com/office/word/2024/wordml/sdtformatlock" xmlns:w16se="http://schemas.microsoft.com/office/word/2015/wordml/symex" xmlns:wpg="http://schemas.microsoft.com/office/word/2010/wordprocessingGroup" xmlns:wpi="http://schemas.microsoft.com/office/word/2010/wordprocessingInk" xmlns:wne="http://schemas.microsoft.com/office/word/2006/wordml" xmlns:wps="http://schemas.microsoft.com/office/word/2010/wordprocessingShape" mc:Ignorable="w14 w15 w16se w16cid w16 w16cex w16sdtdh w16sdtfl w16du wp14">
   <w:body>
-    <w:p/>
-    <w:p>
-      <w:pPr>
+    <w:p>
+      <w:r>
         <w:rPr>
           <w:b/>
           <w:bCs/>
         </w:rPr>
-      </w:pPr>
-      <w:r>
+        <w:t>Next steps  -</w:t>
+      </w:r>
+      <w:r>
+        <w:t xml:space="preserve"> </w:t>
+      </w:r>
+      <w:r>
+        <w:t xml:space="preserve">Get working locally in development mode.  Then send to git in production mode.  </w:t>
+      </w:r>
+    </w:p>
+    <w:p>
+      <w:r>
+        <w:t>Expo web app</w:t>
+      </w:r>
+    </w:p>
+    <w:p>
+      <w:r>
+        <w:t>Buttons not working</w:t>
+      </w:r>
+    </w:p>
+    <w:p>
+      <w:pPr>
         <w:rPr>
           <w:b/>
           <w:bCs/>
         </w:rPr>
-        <w:t>Optimize recipe quality is goal</w:t>
-      </w:r>
-    </w:p>
-    <w:p>
-      <w:r>
-        <w:t>Must deploy 2 web services on Redner, (1) for backend (</w:t>
-      </w:r>
-      <w:proofErr w:type="spellStart"/>
-      <w:r>
-        <w:t>RecipeGenerator</w:t>
-      </w:r>
-      <w:proofErr w:type="spellEnd"/>
-      <w:r>
-        <w:t>-API) and (2) another for the frontend (</w:t>
-      </w:r>
-      <w:proofErr w:type="spellStart"/>
-      <w:r>
-        <w:t>RecipeGnerator</w:t>
-      </w:r>
-      <w:proofErr w:type="spellEnd"/>
-      <w:r>
-        <w:t xml:space="preserve">). </w:t>
-      </w:r>
-    </w:p>
-    <w:p/>
-    <w:p>
-      <w:r>
-        <w:t>Replace your-secure-secret-key with a random, secure string (e.g., generate one using python -c "import secrets; print(</w:t>
-      </w:r>
-      <w:proofErr w:type="spellStart"/>
-      <w:r>
-        <w:t>secrets.token_hex</w:t>
-      </w:r>
-      <w:proofErr w:type="spellEnd"/>
-      <w:r>
-        <w:t>(16))").</w:t>
-      </w:r>
-    </w:p>
-    <w:p>
-      <w:r>
-        <w:t>1d4b23f8785c0a88020a65b633792b08</w:t>
-      </w:r>
-    </w:p>
-    <w:p/>
-    <w:p>
-      <w:pPr>
+      </w:pPr>
+      <w:r>
         <w:rPr>
           <w:b/>
           <w:bCs/>
         </w:rPr>
-      </w:pPr>
-      <w:r>
+        <w:t>Optimize recipe quality is goal</w:t>
+      </w:r>
+    </w:p>
+    <w:p>
+      <w:r>
+        <w:t xml:space="preserve">Must deploy 2 web services on Redner, (1) for backend (RecipeGenerator-API) and (2) another for the frontend (RecipeGnerator). </w:t>
+      </w:r>
+    </w:p>
+    <w:p/>
+    <w:p>
+      <w:r>
+        <w:t>Replace your-secure-secret-key with a random, secure string (e.g., generate one using python -c "import secrets; print(secrets.token_hex(16))").</w:t>
+      </w:r>
+    </w:p>
+    <w:p>
+      <w:r>
+        <w:t>1d4b23f8785c0a88020a65b633792b08</w:t>
+      </w:r>
+    </w:p>
+    <w:p/>
+    <w:p>
+      <w:pPr>
         <w:rPr>
           <w:b/>
           <w:bCs/>
         </w:rPr>
-        <w:t>Start-local.bat and deploy.bat simplify local debugging and enhancement and deployment to Render.</w:t>
-      </w:r>
+      </w:pPr>
       <w:r>
         <w:rPr>
           <w:b/>
           <w:bCs/>
         </w:rPr>
-        <w:t xml:space="preserve"> </w:t>
-      </w:r>
-    </w:p>
-    <w:p>
-      <w:pPr>
+        <w:t>Start-local.bat and deploy.bat simplify local debugging and enhancement and deployment to Render.</w:t>
+      </w:r>
+      <w:r>
         <w:rPr>
           <w:b/>
           <w:bCs/>
         </w:rPr>
-      </w:pPr>
+        <w:t xml:space="preserve"> </w:t>
+      </w:r>
     </w:p>
     <w:p>
       <w:pPr>
@@ -96,26 +88,34 @@
           <w:bCs/>
         </w:rPr>
       </w:pPr>
-      <w:r>
+    </w:p>
+    <w:p>
+      <w:pPr>
         <w:rPr>
           <w:b/>
           <w:bCs/>
         </w:rPr>
-        <w:t>Deploy.bat doesn’t fully work…..stops before git commands.</w:t>
-      </w:r>
-    </w:p>
-    <w:p>
-      <w:pPr>
+      </w:pPr>
+      <w:r>
         <w:rPr>
           <w:b/>
           <w:bCs/>
         </w:rPr>
-      </w:pPr>
-      <w:r>
+        <w:t>Deploy.bat doesn’t fully work…..stops before git commands.</w:t>
+      </w:r>
+    </w:p>
+    <w:p>
+      <w:pPr>
         <w:rPr>
           <w:b/>
           <w:bCs/>
         </w:rPr>
+      </w:pPr>
+      <w:r>
+        <w:rPr>
+          <w:b/>
+          <w:bCs/>
+        </w:rPr>
         <w:t>Last step is Render hosting</w:t>
       </w:r>
     </w:p>
@@ -164,6 +164,7 @@
     </w:p>
     <w:p>
       <w:r>
+        <w:lastRenderedPageBreak/>
         <w:t>│</w:t>
       </w:r>
     </w:p>
@@ -189,7 +190,6 @@
         <w:rPr>
           <w:rFonts w:ascii="MS Gothic" w:eastAsia="MS Gothic" w:hAnsi="MS Gothic" w:cs="MS Gothic" w:hint="eastAsia"/>
         </w:rPr>
-        <w:lastRenderedPageBreak/>
         <w:t>├</w:t>
       </w:r>
       <w:r>
@@ -268,15 +268,7 @@
         <w:t>──</w:t>
       </w:r>
       <w:r>
-        <w:t xml:space="preserve"> </w:t>
-      </w:r>
-      <w:proofErr w:type="spellStart"/>
-      <w:r>
-        <w:t>index.tsx</w:t>
-      </w:r>
-      <w:proofErr w:type="spellEnd"/>
-      <w:r>
-        <w:t xml:space="preserve">        # Main frontend component</w:t>
+        <w:t xml:space="preserve"> index.tsx        # Main frontend component</w:t>
       </w:r>
     </w:p>
     <w:p>
@@ -296,15 +288,7 @@
         <w:t>──</w:t>
       </w:r>
       <w:r>
-        <w:t xml:space="preserve"> </w:t>
-      </w:r>
-      <w:proofErr w:type="spellStart"/>
-      <w:r>
-        <w:t>RecipeCard.tsx</w:t>
-      </w:r>
-      <w:proofErr w:type="spellEnd"/>
-      <w:r>
-        <w:t xml:space="preserve">   # Recipe display component</w:t>
+        <w:t xml:space="preserve"> RecipeCard.tsx   # Recipe display component</w:t>
       </w:r>
     </w:p>
     <w:p>
@@ -324,15 +308,7 @@
         <w:t>──</w:t>
       </w:r>
       <w:r>
-        <w:t xml:space="preserve"> </w:t>
-      </w:r>
-      <w:proofErr w:type="spellStart"/>
-      <w:r>
-        <w:t>FavoritesList.tsx</w:t>
-      </w:r>
-      <w:proofErr w:type="spellEnd"/>
-      <w:r>
-        <w:t xml:space="preserve"> # Favorites display component</w:t>
+        <w:t xml:space="preserve"> FavoritesList.tsx # Favorites display component</w:t>
       </w:r>
     </w:p>
     <w:p>
@@ -352,15 +328,7 @@
         <w:t>──</w:t>
       </w:r>
       <w:r>
-        <w:t xml:space="preserve"> </w:t>
-      </w:r>
-      <w:proofErr w:type="spellStart"/>
-      <w:r>
-        <w:t>AffiliateSection.tsx</w:t>
-      </w:r>
-      <w:proofErr w:type="spellEnd"/>
-      <w:r>
-        <w:t xml:space="preserve"> # Affiliate products section</w:t>
+        <w:t xml:space="preserve"> AffiliateSection.tsx # Affiliate products section</w:t>
       </w:r>
     </w:p>
     <w:p>
@@ -380,15 +348,7 @@
         <w:t>──</w:t>
       </w:r>
       <w:r>
-        <w:t xml:space="preserve"> </w:t>
-      </w:r>
-      <w:proofErr w:type="spellStart"/>
-      <w:r>
-        <w:t>InputSection.tsx</w:t>
-      </w:r>
-      <w:proofErr w:type="spellEnd"/>
-      <w:r>
-        <w:t xml:space="preserve"> # Input fields and pickers</w:t>
+        <w:t xml:space="preserve"> InputSection.tsx # Input fields and pickers</w:t>
       </w:r>
     </w:p>
     <w:p>
@@ -408,15 +368,7 @@
         <w:t>──</w:t>
       </w:r>
       <w:r>
-        <w:t xml:space="preserve"> </w:t>
-      </w:r>
-      <w:proofErr w:type="spellStart"/>
-      <w:r>
-        <w:t>useRecipe.ts</w:t>
-      </w:r>
-      <w:proofErr w:type="spellEnd"/>
-      <w:r>
-        <w:t xml:space="preserve">     # Recipe fetching and state management</w:t>
+        <w:t xml:space="preserve"> useRecipe.ts     # Recipe fetching and state management</w:t>
       </w:r>
     </w:p>
     <w:p>
@@ -436,15 +388,7 @@
         <w:t>──</w:t>
       </w:r>
       <w:r>
-        <w:t xml:space="preserve"> </w:t>
-      </w:r>
-      <w:proofErr w:type="spellStart"/>
-      <w:r>
-        <w:t>useFavorites.ts</w:t>
-      </w:r>
-      <w:proofErr w:type="spellEnd"/>
-      <w:r>
-        <w:t xml:space="preserve">  # Favorites management</w:t>
+        <w:t xml:space="preserve"> useFavorites.ts  # Favorites management</w:t>
       </w:r>
     </w:p>
     <w:p>
@@ -464,15 +408,7 @@
         <w:t>──</w:t>
       </w:r>
       <w:r>
-        <w:t xml:space="preserve"> </w:t>
-      </w:r>
-      <w:proofErr w:type="spellStart"/>
-      <w:r>
-        <w:t>data.ts</w:t>
-      </w:r>
-      <w:proofErr w:type="spellEnd"/>
-      <w:r>
-        <w:t xml:space="preserve">          # Common ingredients, styles, categories</w:t>
+        <w:t xml:space="preserve"> data.ts          # Common ingredients, styles, categories</w:t>
       </w:r>
     </w:p>
     <w:p>
@@ -492,15 +428,7 @@
         <w:t>──</w:t>
       </w:r>
       <w:r>
-        <w:t xml:space="preserve"> </w:t>
-      </w:r>
-      <w:proofErr w:type="spellStart"/>
-      <w:r>
-        <w:t>styles.ts</w:t>
-      </w:r>
-      <w:proofErr w:type="spellEnd"/>
-      <w:r>
-        <w:t xml:space="preserve">        # Styles</w:t>
+        <w:t xml:space="preserve"> styles.ts        # Styles</w:t>
       </w:r>
     </w:p>
     <w:p/>

</xml_diff>